<commit_message>
Lab5 - Exercise 1 and started stepper motor control firmware
</commit_message>
<xml_diff>
--- a/Lab3/Lab Report 3.docx
+++ b/Lab3/Lab Report 3.docx
@@ -987,7 +987,7 @@
                     <w:noProof/>
                     <w:webHidden/>
                   </w:rPr>
-                  <w:t>4</w:t>
+                  <w:t>5</w:t>
                 </w:r>
                 <w:r>
                   <w:rPr>
@@ -1071,7 +1071,7 @@
                     <w:noProof/>
                     <w:webHidden/>
                   </w:rPr>
-                  <w:t>4</w:t>
+                  <w:t>5</w:t>
                 </w:r>
                 <w:r>
                   <w:rPr>
@@ -2316,7 +2316,7 @@
                     <w:noProof/>
                     <w:webHidden/>
                   </w:rPr>
-                  <w:t>17</w:t>
+                  <w:t>16</w:t>
                 </w:r>
                 <w:r>
                   <w:rPr>
@@ -2400,7 +2400,7 @@
                     <w:noProof/>
                     <w:webHidden/>
                   </w:rPr>
-                  <w:t>20</w:t>
+                  <w:t>19</w:t>
                 </w:r>
                 <w:r>
                   <w:rPr>
@@ -2484,7 +2484,7 @@
                     <w:noProof/>
                     <w:webHidden/>
                   </w:rPr>
-                  <w:t>21</w:t>
+                  <w:t>22</w:t>
                 </w:r>
                 <w:r>
                   <w:rPr>
@@ -2568,7 +2568,7 @@
                     <w:noProof/>
                     <w:webHidden/>
                   </w:rPr>
-                  <w:t>22</w:t>
+                  <w:t>23</w:t>
                 </w:r>
                 <w:r>
                   <w:rPr>
@@ -2652,7 +2652,7 @@
                     <w:noProof/>
                     <w:webHidden/>
                   </w:rPr>
-                  <w:t>22</w:t>
+                  <w:t>23</w:t>
                 </w:r>
                 <w:r>
                   <w:rPr>
@@ -2736,7 +2736,7 @@
                     <w:noProof/>
                     <w:webHidden/>
                   </w:rPr>
-                  <w:t>23</w:t>
+                  <w:t>24</w:t>
                 </w:r>
                 <w:r>
                   <w:rPr>
@@ -2820,7 +2820,7 @@
                     <w:noProof/>
                     <w:webHidden/>
                   </w:rPr>
-                  <w:t>23</w:t>
+                  <w:t>24</w:t>
                 </w:r>
                 <w:r>
                   <w:rPr>
@@ -2889,7 +2889,7 @@
                     <w:noProof/>
                     <w:webHidden/>
                   </w:rPr>
-                  <w:t>24</w:t>
+                  <w:t>25</w:t>
                 </w:r>
                 <w:r>
                   <w:rPr>
@@ -2958,7 +2958,7 @@
                     <w:noProof/>
                     <w:webHidden/>
                   </w:rPr>
-                  <w:t>25</w:t>
+                  <w:t>26</w:t>
                 </w:r>
                 <w:r>
                   <w:rPr>
@@ -3001,6 +3001,127 @@
           </w:pPr>
           <w:r>
             <w:lastRenderedPageBreak/>
+            <w:t>Components required</w:t>
+          </w:r>
+        </w:p>
+        <w:p>
+          <w:pPr>
+            <w:pStyle w:val="ListParagraph"/>
+            <w:numPr>
+              <w:ilvl w:val="0"/>
+              <w:numId w:val="49"/>
+            </w:numPr>
+          </w:pPr>
+          <w:r>
+            <w:t>Thermistor (Datasheet)</w:t>
+          </w:r>
+        </w:p>
+        <w:p>
+          <w:pPr>
+            <w:pStyle w:val="ListParagraph"/>
+            <w:numPr>
+              <w:ilvl w:val="0"/>
+              <w:numId w:val="49"/>
+            </w:numPr>
+          </w:pPr>
+          <w:r>
+            <w:t>Resistors (with values to be determined through the lab steps)</w:t>
+          </w:r>
+        </w:p>
+        <w:p>
+          <w:pPr>
+            <w:pStyle w:val="ListParagraph"/>
+            <w:numPr>
+              <w:ilvl w:val="0"/>
+              <w:numId w:val="49"/>
+            </w:numPr>
+          </w:pPr>
+          <w:r>
+            <w:t>Aluminum extrusion</w:t>
+          </w:r>
+        </w:p>
+        <w:p>
+          <w:pPr>
+            <w:pStyle w:val="ListParagraph"/>
+            <w:numPr>
+              <w:ilvl w:val="0"/>
+              <w:numId w:val="49"/>
+            </w:numPr>
+          </w:pPr>
+          <w:r>
+            <w:t>Load Cell – Extrusion Attachment Plate</w:t>
+          </w:r>
+        </w:p>
+        <w:p>
+          <w:pPr>
+            <w:pStyle w:val="ListParagraph"/>
+            <w:numPr>
+              <w:ilvl w:val="0"/>
+              <w:numId w:val="49"/>
+            </w:numPr>
+          </w:pPr>
+          <w:r>
+            <w:t>Double Nut for Load Cell-Extrusion Attachment Plate</w:t>
+          </w:r>
+        </w:p>
+        <w:p>
+          <w:pPr>
+            <w:pStyle w:val="ListParagraph"/>
+            <w:numPr>
+              <w:ilvl w:val="0"/>
+              <w:numId w:val="49"/>
+            </w:numPr>
+          </w:pPr>
+          <w:r>
+            <w:t>M5x12 screws</w:t>
+          </w:r>
+        </w:p>
+        <w:p>
+          <w:pPr>
+            <w:pStyle w:val="ListParagraph"/>
+            <w:numPr>
+              <w:ilvl w:val="0"/>
+              <w:numId w:val="49"/>
+            </w:numPr>
+          </w:pPr>
+          <w:r>
+            <w:t>M5 Allen Key</w:t>
+          </w:r>
+        </w:p>
+        <w:p>
+          <w:pPr>
+            <w:pStyle w:val="ListParagraph"/>
+            <w:numPr>
+              <w:ilvl w:val="0"/>
+              <w:numId w:val="49"/>
+            </w:numPr>
+          </w:pPr>
+          <w:r>
+            <w:t>Load Cell</w:t>
+          </w:r>
+        </w:p>
+        <w:p>
+          <w:pPr>
+            <w:pStyle w:val="ListParagraph"/>
+            <w:numPr>
+              <w:ilvl w:val="0"/>
+              <w:numId w:val="49"/>
+            </w:numPr>
+          </w:pPr>
+          <w:r>
+            <w:t xml:space="preserve">MCP6002 </w:t>
+          </w:r>
+          <w:proofErr w:type="spellStart"/>
+          <w:r>
+            <w:t>Opamps</w:t>
+          </w:r>
+          <w:proofErr w:type="spellEnd"/>
+        </w:p>
+        <w:p>
+          <w:pPr>
+            <w:pStyle w:val="Heading1"/>
+          </w:pPr>
+          <w:r>
             <w:t>Part 1: Temperature Sensing</w:t>
           </w:r>
           <w:bookmarkEnd w:id="1"/>
@@ -3170,6 +3291,7 @@
           </w:pPr>
           <w:bookmarkStart w:id="4" w:name="_Toc214022596"/>
           <w:r>
+            <w:lastRenderedPageBreak/>
             <w:t>Experimental Procedure</w:t>
           </w:r>
           <w:bookmarkEnd w:id="4"/>
@@ -3330,7 +3452,6 @@
             <w:rPr>
               <w:noProof/>
             </w:rPr>
-            <w:lastRenderedPageBreak/>
             <mc:AlternateContent>
               <mc:Choice Requires="wps">
                 <w:drawing>
@@ -3389,7 +3510,7 @@
               </mc:Choice>
               <mc:Fallback>
                 <w:pict>
-                  <v:shapetype w14:anchorId="203B64F6" id="_x0000_t32" coordsize="21600,21600" o:spt="32" o:oned="t" path="m,l21600,21600e" filled="f">
+                  <v:shapetype w14:anchorId="41410301" id="_x0000_t32" coordsize="21600,21600" o:spt="32" o:oned="t" path="m,l21600,21600e" filled="f">
                     <v:path arrowok="t" fillok="f" o:connecttype="none"/>
                     <o:lock v:ext="edit" shapetype="t"/>
                   </v:shapetype>
@@ -3462,7 +3583,7 @@
               </mc:Choice>
               <mc:Fallback>
                 <w:pict>
-                  <v:shape w14:anchorId="73F1AAB6" id="Straight Arrow Connector 5" o:spid="_x0000_s1026" type="#_x0000_t32" style="position:absolute;margin-left:116.65pt;margin-top:85.65pt;width:35.55pt;height:44.7pt;z-index:251668480;visibility:visible;mso-wrap-style:square;mso-wrap-distance-left:9pt;mso-wrap-distance-top:0;mso-wrap-distance-right:9pt;mso-wrap-distance-bottom:0;mso-position-horizontal:absolute;mso-position-horizontal-relative:text;mso-position-vertical:absolute;mso-position-vertical-relative:text" o:gfxdata="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" strokecolor="#e00" strokeweight="1.5pt">
+                  <v:shape w14:anchorId="3096DE40" id="Straight Arrow Connector 5" o:spid="_x0000_s1026" type="#_x0000_t32" style="position:absolute;margin-left:116.65pt;margin-top:85.65pt;width:35.55pt;height:44.7pt;z-index:251668480;visibility:visible;mso-wrap-style:square;mso-wrap-distance-left:9pt;mso-wrap-distance-top:0;mso-wrap-distance-right:9pt;mso-wrap-distance-bottom:0;mso-position-horizontal:absolute;mso-position-horizontal-relative:text;mso-position-vertical:absolute;mso-position-vertical-relative:text" o:gfxdata="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" strokecolor="#e00" strokeweight="1.5pt">
                     <v:stroke endarrow="block" joinstyle="miter"/>
                   </v:shape>
                 </w:pict>
@@ -3531,7 +3652,7 @@
               </mc:Choice>
               <mc:Fallback>
                 <w:pict>
-                  <v:shape w14:anchorId="5FA15F00" id="Straight Arrow Connector 4" o:spid="_x0000_s1026" type="#_x0000_t32" style="position:absolute;margin-left:208.7pt;margin-top:256.1pt;width:10.95pt;height:32.85pt;z-index:251667456;visibility:visible;mso-wrap-style:square;mso-wrap-distance-left:9pt;mso-wrap-distance-top:0;mso-wrap-distance-right:9pt;mso-wrap-distance-bottom:0;mso-position-horizontal:absolute;mso-position-horizontal-relative:text;mso-position-vertical:absolute;mso-position-vertical-relative:text" o:gfxdata="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" strokecolor="#e00" strokeweight="1.5pt">
+                  <v:shape w14:anchorId="3DB4EF8D" id="Straight Arrow Connector 4" o:spid="_x0000_s1026" type="#_x0000_t32" style="position:absolute;margin-left:208.7pt;margin-top:256.1pt;width:10.95pt;height:32.85pt;z-index:251667456;visibility:visible;mso-wrap-style:square;mso-wrap-distance-left:9pt;mso-wrap-distance-top:0;mso-wrap-distance-right:9pt;mso-wrap-distance-bottom:0;mso-position-horizontal:absolute;mso-position-horizontal-relative:text;mso-position-vertical:absolute;mso-position-vertical-relative:text" o:gfxdata="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" strokecolor="#e00" strokeweight="1.5pt">
                     <v:stroke endarrow="block" joinstyle="miter"/>
                   </v:shape>
                 </w:pict>
@@ -3923,6 +4044,7 @@
             </w:numPr>
           </w:pPr>
           <w:r>
+            <w:lastRenderedPageBreak/>
             <w:t>Ice water bath (~0</w:t>
           </w:r>
           <w:r>
@@ -3999,7 +4121,6 @@
             <w:jc w:val="center"/>
           </w:pPr>
           <w:r>
-            <w:lastRenderedPageBreak/>
             <w:drawing>
               <wp:inline distT="0" distB="0" distL="0" distR="0" wp14:anchorId="20A188C6" wp14:editId="29EBAFD9">
                 <wp:extent cx="3321935" cy="4429246"/>
@@ -4281,6 +4402,7 @@
               </w:tcPr>
               <w:p>
                 <w:r>
+                  <w:lastRenderedPageBreak/>
                   <w:t>54.5</w:t>
                 </w:r>
               </w:p>
@@ -4337,6 +4459,7 @@
           <w:pPr>
             <w:jc w:val="center"/>
           </w:pPr>
+          <w:bookmarkStart w:id="8" w:name="_Hlk214306188"/>
           <m:oMathPara>
             <m:oMath>
               <m:r>
@@ -4453,6 +4576,7 @@
             </m:oMath>
           </m:oMathPara>
         </w:p>
+        <w:bookmarkEnd w:id="8"/>
         <w:p/>
         <w:p>
           <w:r>
@@ -5000,6 +5124,7 @@
             </w:numPr>
           </w:pPr>
           <w:r>
+            <w:lastRenderedPageBreak/>
             <w:t>(Measured ≈ 39.92, Actual = 40)</w:t>
           </w:r>
         </w:p>
@@ -5021,7 +5146,6 @@
             <w:jc w:val="center"/>
           </w:pPr>
           <w:r>
-            <w:lastRenderedPageBreak/>
             <w:drawing>
               <wp:inline distT="0" distB="0" distL="0" distR="0" wp14:anchorId="1810090E" wp14:editId="13914B83">
                 <wp:extent cx="3462446" cy="2842831"/>
@@ -5131,10 +5255,7 @@
         </w:p>
         <w:p>
           <w:r>
-            <w:t>When a new raw temperature is calculated, the program checks which interval it falls into and applies the corresponding linear correction. This ensures that the corrected temperature exactly matches your thermometer readings at the calibration points and interpolates smoothly in between.</w:t>
-          </w:r>
-          <w:r>
-            <w:t xml:space="preserve"> Additionally, it is computationally light. </w:t>
+            <w:t xml:space="preserve">When a new raw temperature is calculated, the program checks which interval it falls into and applies the corresponding linear correction. This ensures that the corrected temperature exactly matches your thermometer readings at the calibration points and interpolates smoothly in between. Additionally, it is computationally light. </w:t>
           </w:r>
         </w:p>
         <w:p>
@@ -5145,7 +5266,7 @@
               <w:numId w:val="46"/>
             </w:numPr>
           </w:pPr>
-          <w:bookmarkStart w:id="8" w:name="_Toc214022600"/>
+          <w:bookmarkStart w:id="9" w:name="_Toc214022600"/>
           <w:r>
             <w:rPr>
               <w:rStyle w:val="Heading2Char"/>
@@ -5156,7 +5277,7 @@
           <w:r>
             <w:t xml:space="preserve"> data acquisition program for the thermistor</w:t>
           </w:r>
-          <w:bookmarkEnd w:id="8"/>
+          <w:bookmarkEnd w:id="9"/>
         </w:p>
         <w:p>
           <w:pPr>
@@ -5166,7 +5287,7 @@
               <w:numId w:val="38"/>
             </w:numPr>
           </w:pPr>
-          <w:bookmarkStart w:id="9" w:name="_Toc214022601"/>
+          <w:bookmarkStart w:id="10" w:name="_Toc214022601"/>
           <w:r>
             <w:t>C# Interface</w:t>
           </w:r>
@@ -5184,7 +5305,7 @@
           <w:r>
             <w:t>)</w:t>
           </w:r>
-          <w:bookmarkEnd w:id="9"/>
+          <w:bookmarkEnd w:id="10"/>
         </w:p>
         <w:p>
           <w:pPr>
@@ -5342,11 +5463,12 @@
               <w:numId w:val="38"/>
             </w:numPr>
           </w:pPr>
-          <w:bookmarkStart w:id="10" w:name="_Toc214022602"/>
+          <w:bookmarkStart w:id="11" w:name="_Toc214022602"/>
+          <w:bookmarkStart w:id="12" w:name="_Hlk214312630"/>
           <w:r>
             <w:t>Data Reception and Byte Recombination</w:t>
           </w:r>
-          <w:bookmarkEnd w:id="10"/>
+          <w:bookmarkEnd w:id="11"/>
         </w:p>
         <w:p>
           <w:r>
@@ -5400,13 +5522,7 @@
         </w:p>
         <w:p>
           <w:r>
-            <w:t xml:space="preserve"> When the lead byte (255) is detected, the program expects the next byte to be the high part of the ADC value.</w:t>
-          </w:r>
-          <w:r>
-            <w:t xml:space="preserve"> </w:t>
-          </w:r>
-          <w:r>
-            <w:t>The following byte is stored as MSB, then the next as LSB.</w:t>
+            <w:t xml:space="preserve"> When the lead byte (255) is detected, the program expects the next byte to be the high part of the ADC value. The following byte is stored as MSB, then the next as LSB.</w:t>
           </w:r>
         </w:p>
         <w:p>
@@ -5445,11 +5561,11 @@
               <w:numId w:val="38"/>
             </w:numPr>
           </w:pPr>
-          <w:bookmarkStart w:id="11" w:name="_Toc214022603"/>
+          <w:bookmarkStart w:id="13" w:name="_Toc214022603"/>
           <w:r>
             <w:t>Averaging and Conversion</w:t>
           </w:r>
-          <w:bookmarkEnd w:id="11"/>
+          <w:bookmarkEnd w:id="13"/>
         </w:p>
         <w:p>
           <w:r>
@@ -5506,6 +5622,7 @@
             <w:t>Returns the temperature in °C.</w:t>
           </w:r>
         </w:p>
+        <w:bookmarkEnd w:id="12"/>
         <w:p>
           <w:pPr>
             <w:pStyle w:val="ListParagraph"/>
@@ -5519,11 +5636,11 @@
               <w:numId w:val="38"/>
             </w:numPr>
           </w:pPr>
-          <w:bookmarkStart w:id="12" w:name="_Toc214022604"/>
+          <w:bookmarkStart w:id="14" w:name="_Toc214022604"/>
           <w:r>
             <w:t>Error Compensation</w:t>
           </w:r>
-          <w:bookmarkEnd w:id="12"/>
+          <w:bookmarkEnd w:id="14"/>
         </w:p>
         <w:p>
           <w:r>
@@ -6638,11 +6755,11 @@
               <w:numId w:val="38"/>
             </w:numPr>
           </w:pPr>
-          <w:bookmarkStart w:id="13" w:name="_Toc214022605"/>
+          <w:bookmarkStart w:id="15" w:name="_Toc214022605"/>
           <w:r>
             <w:t>Interpolation to map Analog values to temperature</w:t>
           </w:r>
-          <w:bookmarkEnd w:id="13"/>
+          <w:bookmarkEnd w:id="15"/>
         </w:p>
         <w:p>
           <w:pPr>
@@ -7258,7 +7375,7 @@
           <w:r>
             <w:t xml:space="preserve">Note: There is an offset of 3 Kelvin to try and compensate for some systematic error in the measurement. </w:t>
           </w:r>
-          <w:bookmarkStart w:id="14" w:name="_Toc214022606"/>
+          <w:bookmarkStart w:id="16" w:name="_Toc214022606"/>
         </w:p>
         <w:p/>
         <w:p/>
@@ -7274,7 +7391,7 @@
             <w:lastRenderedPageBreak/>
             <w:t>Notes for proper readings</w:t>
           </w:r>
-          <w:bookmarkEnd w:id="14"/>
+          <w:bookmarkEnd w:id="16"/>
         </w:p>
         <w:p>
           <w:pPr>
@@ -7284,11 +7401,11 @@
               <w:numId w:val="33"/>
             </w:numPr>
           </w:pPr>
-          <w:bookmarkStart w:id="15" w:name="_Toc214022607"/>
+          <w:bookmarkStart w:id="17" w:name="_Toc214022607"/>
           <w:r>
             <w:t>Powering the circuit through the MSP430 board</w:t>
           </w:r>
-          <w:bookmarkEnd w:id="15"/>
+          <w:bookmarkEnd w:id="17"/>
         </w:p>
         <w:p>
           <w:pPr>
@@ -7549,7 +7666,7 @@
               </mc:Choice>
               <mc:Fallback>
                 <w:pict>
-                  <v:shape w14:anchorId="65A603F1" id="Straight Arrow Connector 5" o:spid="_x0000_s1026" type="#_x0000_t32" style="position:absolute;margin-left:104.8pt;margin-top:247.2pt;width:59.2pt;height:16.5pt;z-index:251677696;visibility:visible;mso-wrap-style:square;mso-width-percent:0;mso-height-percent:0;mso-wrap-distance-left:9pt;mso-wrap-distance-top:0;mso-wrap-distance-right:9pt;mso-wrap-distance-bottom:0;mso-position-horizontal:absolute;mso-position-horizontal-relative:text;mso-position-vertical:absolute;mso-position-vertical-relative:text;mso-width-percent:0;mso-height-percent:0;mso-width-relative:margin;mso-height-relative:margin" o:gfxdata="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" strokecolor="#e00" strokeweight="1.5pt">
+                  <v:shape w14:anchorId="241D1F80" id="Straight Arrow Connector 5" o:spid="_x0000_s1026" type="#_x0000_t32" style="position:absolute;margin-left:104.8pt;margin-top:247.2pt;width:59.2pt;height:16.5pt;z-index:251677696;visibility:visible;mso-wrap-style:square;mso-width-percent:0;mso-height-percent:0;mso-wrap-distance-left:9pt;mso-wrap-distance-top:0;mso-wrap-distance-right:9pt;mso-wrap-distance-bottom:0;mso-position-horizontal:absolute;mso-position-horizontal-relative:text;mso-position-vertical:absolute;mso-position-vertical-relative:text;mso-width-percent:0;mso-height-percent:0;mso-width-relative:margin;mso-height-relative:margin" o:gfxdata="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" strokecolor="#e00" strokeweight="1.5pt">
                     <v:stroke endarrow="block" joinstyle="miter"/>
                   </v:shape>
                 </w:pict>
@@ -7631,7 +7748,7 @@
               </mc:Choice>
               <mc:Fallback>
                 <w:pict>
-                  <v:oval w14:anchorId="6543A13E" id="Oval 15" o:spid="_x0000_s1026" style="position:absolute;margin-left:166.8pt;margin-top:212.6pt;width:109.35pt;height:96.6pt;z-index:251675648;visibility:visible;mso-wrap-style:square;mso-width-percent:0;mso-height-percent:0;mso-wrap-distance-left:9pt;mso-wrap-distance-top:0;mso-wrap-distance-right:9pt;mso-wrap-distance-bottom:0;mso-position-horizontal:absolute;mso-position-horizontal-relative:text;mso-position-vertical:absolute;mso-position-vertical-relative:text;mso-width-percent:0;mso-height-percent:0;mso-width-relative:margin;mso-height-relative:margin;v-text-anchor:middle" o:gfxdata="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" filled="f" strokecolor="#e00" strokeweight="1.5pt">
+                  <v:oval w14:anchorId="11D0A517" id="Oval 15" o:spid="_x0000_s1026" style="position:absolute;margin-left:166.8pt;margin-top:212.6pt;width:109.35pt;height:96.6pt;z-index:251675648;visibility:visible;mso-wrap-style:square;mso-width-percent:0;mso-height-percent:0;mso-wrap-distance-left:9pt;mso-wrap-distance-top:0;mso-wrap-distance-right:9pt;mso-wrap-distance-bottom:0;mso-position-horizontal:absolute;mso-position-horizontal-relative:text;mso-position-vertical:absolute;mso-position-vertical-relative:text;mso-width-percent:0;mso-height-percent:0;mso-width-relative:margin;mso-height-relative:margin;v-text-anchor:middle" o:gfxdata="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" filled="f" strokecolor="#e00" strokeweight="1.5pt">
                     <v:stroke joinstyle="miter"/>
                   </v:oval>
                 </w:pict>
@@ -7706,7 +7823,7 @@
               </mc:Choice>
               <mc:Fallback>
                 <w:pict>
-                  <v:shape w14:anchorId="5D63CC63" id="Straight Arrow Connector 5" o:spid="_x0000_s1026" type="#_x0000_t32" style="position:absolute;margin-left:57.4pt;margin-top:85.95pt;width:91.15pt;height:3.6pt;flip:y;z-index:251673600;visibility:visible;mso-wrap-style:square;mso-width-percent:0;mso-height-percent:0;mso-wrap-distance-left:9pt;mso-wrap-distance-top:0;mso-wrap-distance-right:9pt;mso-wrap-distance-bottom:0;mso-position-horizontal:absolute;mso-position-horizontal-relative:text;mso-position-vertical:absolute;mso-position-vertical-relative:text;mso-width-percent:0;mso-height-percent:0;mso-width-relative:margin;mso-height-relative:margin" o:gfxdata="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" strokecolor="#e00" strokeweight="1.5pt">
+                  <v:shape w14:anchorId="48DEB91F" id="Straight Arrow Connector 5" o:spid="_x0000_s1026" type="#_x0000_t32" style="position:absolute;margin-left:57.4pt;margin-top:85.95pt;width:91.15pt;height:3.6pt;flip:y;z-index:251673600;visibility:visible;mso-wrap-style:square;mso-width-percent:0;mso-height-percent:0;mso-wrap-distance-left:9pt;mso-wrap-distance-top:0;mso-wrap-distance-right:9pt;mso-wrap-distance-bottom:0;mso-position-horizontal:absolute;mso-position-horizontal-relative:text;mso-position-vertical:absolute;mso-position-vertical-relative:text;mso-width-percent:0;mso-height-percent:0;mso-width-relative:margin;mso-height-relative:margin" o:gfxdata="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" strokecolor="#e00" strokeweight="1.5pt">
                     <v:stroke endarrow="block" joinstyle="miter"/>
                   </v:shape>
                 </w:pict>
@@ -7782,7 +7899,7 @@
               </mc:Choice>
               <mc:Fallback>
                 <w:pict>
-                  <v:oval w14:anchorId="02B5B09F" id="Oval 15" o:spid="_x0000_s1026" style="position:absolute;margin-left:150.35pt;margin-top:55.8pt;width:74.75pt;height:70.2pt;z-index:251670528;visibility:visible;mso-wrap-style:square;mso-wrap-distance-left:9pt;mso-wrap-distance-top:0;mso-wrap-distance-right:9pt;mso-wrap-distance-bottom:0;mso-position-horizontal:absolute;mso-position-horizontal-relative:text;mso-position-vertical:absolute;mso-position-vertical-relative:text;v-text-anchor:middle" o:gfxdata="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" filled="f" strokecolor="#e00" strokeweight="1.5pt">
+                  <v:oval w14:anchorId="324AACF6" id="Oval 15" o:spid="_x0000_s1026" style="position:absolute;margin-left:150.35pt;margin-top:55.8pt;width:74.75pt;height:70.2pt;z-index:251670528;visibility:visible;mso-wrap-style:square;mso-wrap-distance-left:9pt;mso-wrap-distance-top:0;mso-wrap-distance-right:9pt;mso-wrap-distance-bottom:0;mso-position-horizontal:absolute;mso-position-horizontal-relative:text;mso-position-vertical:absolute;mso-position-vertical-relative:text;v-text-anchor:middle" o:gfxdata="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" filled="f" strokecolor="#e00" strokeweight="1.5pt">
                     <v:stroke joinstyle="miter"/>
                   </v:oval>
                 </w:pict>
@@ -7879,7 +7996,7 @@
               <w:numId w:val="33"/>
             </w:numPr>
           </w:pPr>
-          <w:bookmarkStart w:id="16" w:name="_Toc214022608"/>
+          <w:bookmarkStart w:id="18" w:name="_Toc214022608"/>
           <w:r>
             <w:t>MSP430 firmware (</w:t>
           </w:r>
@@ -7894,7 +8011,7 @@
           <w:r>
             <w:t>)</w:t>
           </w:r>
-          <w:bookmarkEnd w:id="16"/>
+          <w:bookmarkEnd w:id="18"/>
         </w:p>
         <w:p>
           <w:r>
@@ -7982,11 +8099,11 @@
               <w:numId w:val="46"/>
             </w:numPr>
           </w:pPr>
-          <w:bookmarkStart w:id="17" w:name="_Toc214022609"/>
+          <w:bookmarkStart w:id="19" w:name="_Toc214022609"/>
           <w:r>
             <w:t>Thermal Time Constant</w:t>
           </w:r>
-          <w:bookmarkEnd w:id="17"/>
+          <w:bookmarkEnd w:id="19"/>
         </w:p>
         <w:p>
           <w:pPr>
@@ -8347,13 +8464,7 @@
           </w:pPr>
           <w:r>
             <w:lastRenderedPageBreak/>
-            <w:t>When</w:t>
-          </w:r>
-          <w:r>
-            <w:t xml:space="preserve"> fitting</w:t>
-          </w:r>
-          <w:r>
-            <w:t xml:space="preserve"> only 0–40</w:t>
+            <w:t>When fitting only 0–40</w:t>
           </w:r>
           <w:r>
             <w:rPr>
@@ -8503,13 +8614,7 @@
             </w:numPr>
           </w:pPr>
           <w:r>
-            <w:t xml:space="preserve">If </w:t>
-          </w:r>
-          <w:r>
-            <w:t>fitting</w:t>
-          </w:r>
-          <w:r>
-            <w:t xml:space="preserve"> only the first portion (0–40</w:t>
+            <w:t>If fitting only the first portion (0–40</w:t>
           </w:r>
           <w:r>
             <w:rPr>
@@ -8572,12 +8677,12 @@
           <w:pPr>
             <w:pStyle w:val="Heading1"/>
           </w:pPr>
-          <w:bookmarkStart w:id="18" w:name="_Toc214022610"/>
+          <w:bookmarkStart w:id="20" w:name="_Toc214022610"/>
           <w:r>
             <w:lastRenderedPageBreak/>
             <w:t>Part 2: Weight Scale</w:t>
           </w:r>
-          <w:bookmarkEnd w:id="18"/>
+          <w:bookmarkEnd w:id="20"/>
         </w:p>
         <w:p>
           <w:pPr>
@@ -8587,11 +8692,11 @@
               <w:numId w:val="39"/>
             </w:numPr>
           </w:pPr>
-          <w:bookmarkStart w:id="19" w:name="_Toc214022611"/>
+          <w:bookmarkStart w:id="21" w:name="_Toc214022611"/>
           <w:r>
             <w:t>Circuit setup</w:t>
           </w:r>
-          <w:bookmarkEnd w:id="19"/>
+          <w:bookmarkEnd w:id="21"/>
         </w:p>
         <w:p>
           <w:pPr>
@@ -8601,14 +8706,14 @@
               <w:numId w:val="47"/>
             </w:numPr>
           </w:pPr>
-          <w:bookmarkStart w:id="20" w:name="_Toc214022612"/>
+          <w:bookmarkStart w:id="22" w:name="_Toc214022612"/>
           <w:r>
             <w:t>Reference Circuit</w:t>
           </w:r>
           <w:r>
             <w:t xml:space="preserve"> and Instrumentation amplifier</w:t>
           </w:r>
-          <w:bookmarkEnd w:id="20"/>
+          <w:bookmarkEnd w:id="22"/>
         </w:p>
         <w:p>
           <w:pPr>
@@ -9149,12 +9254,12 @@
               <w:numId w:val="47"/>
             </w:numPr>
           </w:pPr>
-          <w:bookmarkStart w:id="21" w:name="_Toc214022613"/>
+          <w:bookmarkStart w:id="23" w:name="_Toc214022613"/>
           <w:r>
             <w:lastRenderedPageBreak/>
             <w:t>Output Amplifier</w:t>
           </w:r>
-          <w:bookmarkEnd w:id="21"/>
+          <w:bookmarkEnd w:id="23"/>
         </w:p>
         <w:p>
           <w:r>
@@ -9372,7 +9477,7 @@
               </mc:Choice>
               <mc:Fallback>
                 <w:pict>
-                  <v:oval w14:anchorId="12D6EE0B" id="Oval 15" o:spid="_x0000_s1026" style="position:absolute;margin-left:185.9pt;margin-top:8.45pt;width:138.55pt;height:126.7pt;z-index:251697152;visibility:visible;mso-wrap-style:square;mso-width-percent:0;mso-height-percent:0;mso-wrap-distance-left:9pt;mso-wrap-distance-top:0;mso-wrap-distance-right:9pt;mso-wrap-distance-bottom:0;mso-position-horizontal:absolute;mso-position-horizontal-relative:text;mso-position-vertical:absolute;mso-position-vertical-relative:text;mso-width-percent:0;mso-height-percent:0;mso-width-relative:margin;mso-height-relative:margin;v-text-anchor:middle" o:gfxdata="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" filled="f" strokecolor="#e00" strokeweight="1.5pt">
+                  <v:oval w14:anchorId="7708FDA7" id="Oval 15" o:spid="_x0000_s1026" style="position:absolute;margin-left:185.9pt;margin-top:8.45pt;width:138.55pt;height:126.7pt;z-index:251697152;visibility:visible;mso-wrap-style:square;mso-width-percent:0;mso-height-percent:0;mso-wrap-distance-left:9pt;mso-wrap-distance-top:0;mso-wrap-distance-right:9pt;mso-wrap-distance-bottom:0;mso-position-horizontal:absolute;mso-position-horizontal-relative:text;mso-position-vertical:absolute;mso-position-vertical-relative:text;mso-width-percent:0;mso-height-percent:0;mso-width-relative:margin;mso-height-relative:margin;v-text-anchor:middle" o:gfxdata="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" filled="f" strokecolor="#e00" strokeweight="1.5pt">
                     <v:stroke joinstyle="miter"/>
                   </v:oval>
                 </w:pict>
@@ -9537,7 +9642,7 @@
               </mc:Choice>
               <mc:Fallback>
                 <w:pict>
-                  <v:shape w14:anchorId="7D7279EE" id="Straight Arrow Connector 5" o:spid="_x0000_s1026" type="#_x0000_t32" style="position:absolute;margin-left:34.8pt;margin-top:364.25pt;width:124.8pt;height:3.6pt;flip:y;z-index:251694080;visibility:visible;mso-wrap-style:square;mso-width-percent:0;mso-height-percent:0;mso-wrap-distance-left:9pt;mso-wrap-distance-top:0;mso-wrap-distance-right:9pt;mso-wrap-distance-bottom:0;mso-position-horizontal:absolute;mso-position-horizontal-relative:text;mso-position-vertical:absolute;mso-position-vertical-relative:text;mso-width-percent:0;mso-height-percent:0;mso-width-relative:margin;mso-height-relative:margin" o:gfxdata="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" strokecolor="#e00" strokeweight="1.5pt">
+                  <v:shape w14:anchorId="14EC6889" id="Straight Arrow Connector 5" o:spid="_x0000_s1026" type="#_x0000_t32" style="position:absolute;margin-left:34.8pt;margin-top:364.25pt;width:124.8pt;height:3.6pt;flip:y;z-index:251694080;visibility:visible;mso-wrap-style:square;mso-width-percent:0;mso-height-percent:0;mso-wrap-distance-left:9pt;mso-wrap-distance-top:0;mso-wrap-distance-right:9pt;mso-wrap-distance-bottom:0;mso-position-horizontal:absolute;mso-position-horizontal-relative:text;mso-position-vertical:absolute;mso-position-vertical-relative:text;mso-width-percent:0;mso-height-percent:0;mso-width-relative:margin;mso-height-relative:margin" o:gfxdata="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" strokecolor="#e00" strokeweight="1.5pt">
                     <v:stroke endarrow="block" joinstyle="miter"/>
                   </v:shape>
                 </w:pict>
@@ -9619,7 +9724,7 @@
               </mc:Choice>
               <mc:Fallback>
                 <w:pict>
-                  <v:oval w14:anchorId="68097819" id="Oval 15" o:spid="_x0000_s1026" style="position:absolute;margin-left:160.4pt;margin-top:263.35pt;width:217.8pt;height:200.5pt;z-index:251693056;visibility:visible;mso-wrap-style:square;mso-width-percent:0;mso-height-percent:0;mso-wrap-distance-left:9pt;mso-wrap-distance-top:0;mso-wrap-distance-right:9pt;mso-wrap-distance-bottom:0;mso-position-horizontal:absolute;mso-position-horizontal-relative:margin;mso-position-vertical:absolute;mso-position-vertical-relative:text;mso-width-percent:0;mso-height-percent:0;mso-width-relative:margin;mso-height-relative:margin;v-text-anchor:middle" o:gfxdata="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" filled="f" strokecolor="#e00" strokeweight="1.5pt">
+                  <v:oval w14:anchorId="3DF830EE" id="Oval 15" o:spid="_x0000_s1026" style="position:absolute;margin-left:160.4pt;margin-top:263.35pt;width:217.8pt;height:200.5pt;z-index:251693056;visibility:visible;mso-wrap-style:square;mso-width-percent:0;mso-height-percent:0;mso-wrap-distance-left:9pt;mso-wrap-distance-top:0;mso-wrap-distance-right:9pt;mso-wrap-distance-bottom:0;mso-position-horizontal:absolute;mso-position-horizontal-relative:margin;mso-position-vertical:absolute;mso-position-vertical-relative:text;mso-width-percent:0;mso-height-percent:0;mso-width-relative:margin;mso-height-relative:margin;v-text-anchor:middle" o:gfxdata="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" filled="f" strokecolor="#e00" strokeweight="1.5pt">
                     <v:stroke joinstyle="miter"/>
                     <w10:wrap anchorx="margin"/>
                   </v:oval>
@@ -9785,7 +9890,7 @@
               </mc:Choice>
               <mc:Fallback>
                 <w:pict>
-                  <v:shape w14:anchorId="1B60FB2E" id="Straight Arrow Connector 5" o:spid="_x0000_s1026" type="#_x0000_t32" style="position:absolute;margin-left:60.15pt;margin-top:62.15pt;width:124.8pt;height:3.6pt;flip:y;z-index:251692032;visibility:visible;mso-wrap-style:square;mso-width-percent:0;mso-height-percent:0;mso-wrap-distance-left:9pt;mso-wrap-distance-top:0;mso-wrap-distance-right:9pt;mso-wrap-distance-bottom:0;mso-position-horizontal:absolute;mso-position-horizontal-relative:text;mso-position-vertical:absolute;mso-position-vertical-relative:text;mso-width-percent:0;mso-height-percent:0;mso-width-relative:margin;mso-height-relative:margin" o:gfxdata="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" strokecolor="#e00" strokeweight="1.5pt">
+                  <v:shape w14:anchorId="6E40530C" id="Straight Arrow Connector 5" o:spid="_x0000_s1026" type="#_x0000_t32" style="position:absolute;margin-left:60.15pt;margin-top:62.15pt;width:124.8pt;height:3.6pt;flip:y;z-index:251692032;visibility:visible;mso-wrap-style:square;mso-width-percent:0;mso-height-percent:0;mso-wrap-distance-left:9pt;mso-wrap-distance-top:0;mso-wrap-distance-right:9pt;mso-wrap-distance-bottom:0;mso-position-horizontal:absolute;mso-position-horizontal-relative:text;mso-position-vertical:absolute;mso-position-vertical-relative:text;mso-width-percent:0;mso-height-percent:0;mso-width-relative:margin;mso-height-relative:margin" o:gfxdata="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" strokecolor="#e00" strokeweight="1.5pt">
                     <v:stroke endarrow="block" joinstyle="miter"/>
                   </v:shape>
                 </w:pict>
@@ -10219,18 +10324,94 @@
               <w:numId w:val="48"/>
             </w:numPr>
           </w:pPr>
-          <w:bookmarkStart w:id="22" w:name="_Toc214022614"/>
+          <w:bookmarkStart w:id="24" w:name="_Toc214022614"/>
           <w:r>
             <w:lastRenderedPageBreak/>
             <w:t>Acquire data from load cell using C#</w:t>
           </w:r>
-          <w:bookmarkEnd w:id="22"/>
+          <w:bookmarkEnd w:id="24"/>
         </w:p>
         <w:p>
           <w:pPr>
             <w:keepNext/>
             <w:jc w:val="center"/>
           </w:pPr>
+          <w:r>
+            <w:rPr>
+              <w:noProof/>
+            </w:rPr>
+            <mc:AlternateContent>
+              <mc:Choice Requires="wps">
+                <w:drawing>
+                  <wp:anchor distT="0" distB="0" distL="114300" distR="114300" simplePos="0" relativeHeight="251698176" behindDoc="0" locked="0" layoutInCell="1" allowOverlap="1" wp14:anchorId="63761F5F" wp14:editId="3BE6A421">
+                    <wp:simplePos x="0" y="0"/>
+                    <wp:positionH relativeFrom="column">
+                      <wp:posOffset>879676</wp:posOffset>
+                    </wp:positionH>
+                    <wp:positionV relativeFrom="paragraph">
+                      <wp:posOffset>3354504</wp:posOffset>
+                    </wp:positionV>
+                    <wp:extent cx="150471" cy="57873"/>
+                    <wp:effectExtent l="0" t="0" r="21590" b="18415"/>
+                    <wp:wrapNone/>
+                    <wp:docPr id="587692020" name="Rectangle 22"/>
+                    <wp:cNvGraphicFramePr/>
+                    <a:graphic xmlns:a="http://schemas.openxmlformats.org/drawingml/2006/main">
+                      <a:graphicData uri="http://schemas.microsoft.com/office/word/2010/wordprocessingShape">
+                        <wps:wsp>
+                          <wps:cNvSpPr/>
+                          <wps:spPr>
+                            <a:xfrm>
+                              <a:off x="0" y="0"/>
+                              <a:ext cx="150471" cy="57873"/>
+                            </a:xfrm>
+                            <a:prstGeom prst="rect">
+                              <a:avLst/>
+                            </a:prstGeom>
+                            <a:solidFill>
+                              <a:schemeClr val="bg1"/>
+                            </a:solidFill>
+                            <a:ln>
+                              <a:solidFill>
+                                <a:schemeClr val="bg1"/>
+                              </a:solidFill>
+                            </a:ln>
+                          </wps:spPr>
+                          <wps:style>
+                            <a:lnRef idx="2">
+                              <a:schemeClr val="accent1">
+                                <a:shade val="15000"/>
+                              </a:schemeClr>
+                            </a:lnRef>
+                            <a:fillRef idx="1">
+                              <a:schemeClr val="accent1"/>
+                            </a:fillRef>
+                            <a:effectRef idx="0">
+                              <a:schemeClr val="accent1"/>
+                            </a:effectRef>
+                            <a:fontRef idx="minor">
+                              <a:schemeClr val="lt1"/>
+                            </a:fontRef>
+                          </wps:style>
+                          <wps:bodyPr rot="0" spcFirstLastPara="0" vertOverflow="overflow" horzOverflow="overflow" vert="horz" wrap="square" lIns="91440" tIns="45720" rIns="91440" bIns="45720" numCol="1" spcCol="0" rtlCol="0" fromWordArt="0" anchor="ctr" anchorCtr="0" forceAA="0" compatLnSpc="1">
+                            <a:prstTxWarp prst="textNoShape">
+                              <a:avLst/>
+                            </a:prstTxWarp>
+                            <a:noAutofit/>
+                          </wps:bodyPr>
+                        </wps:wsp>
+                      </a:graphicData>
+                    </a:graphic>
+                  </wp:anchor>
+                </w:drawing>
+              </mc:Choice>
+              <mc:Fallback>
+                <w:pict>
+                  <v:rect w14:anchorId="1080FA21" id="Rectangle 22" o:spid="_x0000_s1026" style="position:absolute;margin-left:69.25pt;margin-top:264.15pt;width:11.85pt;height:4.55pt;z-index:251698176;visibility:visible;mso-wrap-style:square;mso-wrap-distance-left:9pt;mso-wrap-distance-top:0;mso-wrap-distance-right:9pt;mso-wrap-distance-bottom:0;mso-position-horizontal:absolute;mso-position-horizontal-relative:text;mso-position-vertical:absolute;mso-position-vertical-relative:text;v-text-anchor:middle" o:gfxdata="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" fillcolor="white [3212]" strokecolor="white [3212]" strokeweight="1.5pt"/>
+                </w:pict>
+              </mc:Fallback>
+            </mc:AlternateContent>
+          </w:r>
           <w:r>
             <w:rPr>
               <w:noProof/>
@@ -10302,7 +10483,7 @@
               </mc:Choice>
               <mc:Fallback>
                 <w:pict>
-                  <v:rect w14:anchorId="609AFC44" id="Rectangle 21" o:spid="_x0000_s1026" style="position:absolute;margin-left:69.25pt;margin-top:233.65pt;width:7.3pt;height:4.55pt;z-index:251688960;visibility:visible;mso-wrap-style:square;mso-wrap-distance-left:9pt;mso-wrap-distance-top:0;mso-wrap-distance-right:9pt;mso-wrap-distance-bottom:0;mso-position-horizontal:absolute;mso-position-horizontal-relative:text;mso-position-vertical:absolute;mso-position-vertical-relative:text;v-text-anchor:middle" o:gfxdata="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" fillcolor="white [3212]" strokecolor="white [3212]" strokeweight="1.5pt"/>
+                  <v:rect w14:anchorId="1C88D4CB" id="Rectangle 21" o:spid="_x0000_s1026" style="position:absolute;margin-left:69.25pt;margin-top:233.65pt;width:7.3pt;height:4.55pt;z-index:251688960;visibility:visible;mso-wrap-style:square;mso-wrap-distance-left:9pt;mso-wrap-distance-top:0;mso-wrap-distance-right:9pt;mso-wrap-distance-bottom:0;mso-position-horizontal:absolute;mso-position-horizontal-relative:text;mso-position-vertical:absolute;mso-position-vertical-relative:text;v-text-anchor:middle" o:gfxdata="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" fillcolor="white [3212]" strokecolor="white [3212]" strokeweight="1.5pt"/>
                 </w:pict>
               </mc:Fallback>
             </mc:AlternateContent>
@@ -10456,10 +10637,7 @@
             </w:numPr>
           </w:pPr>
           <w:r>
-            <w:t>Mass (g): the converted weight value</w:t>
-          </w:r>
-          <w:r>
-            <w:t>.</w:t>
+            <w:t>Mass (g): the converted weight value.</w:t>
           </w:r>
         </w:p>
         <w:p>
@@ -10490,11 +10668,11 @@
               <w:numId w:val="44"/>
             </w:numPr>
           </w:pPr>
-          <w:bookmarkStart w:id="23" w:name="_Toc214022615"/>
+          <w:bookmarkStart w:id="25" w:name="_Toc214022615"/>
           <w:r>
             <w:t>Tare Function</w:t>
           </w:r>
-          <w:bookmarkEnd w:id="23"/>
+          <w:bookmarkEnd w:id="25"/>
         </w:p>
         <w:p>
           <w:r>
@@ -10772,11 +10950,11 @@
               <w:numId w:val="44"/>
             </w:numPr>
           </w:pPr>
-          <w:bookmarkStart w:id="24" w:name="_Toc214022616"/>
+          <w:bookmarkStart w:id="26" w:name="_Toc214022616"/>
           <w:r>
             <w:t>Is it stable?</w:t>
           </w:r>
-          <w:bookmarkEnd w:id="24"/>
+          <w:bookmarkEnd w:id="26"/>
         </w:p>
         <w:p>
           <w:r>
@@ -11874,12 +12052,12 @@
               <w:numId w:val="44"/>
             </w:numPr>
           </w:pPr>
-          <w:bookmarkStart w:id="25" w:name="_Toc214022617"/>
+          <w:bookmarkStart w:id="27" w:name="_Toc214022617"/>
           <w:r>
             <w:lastRenderedPageBreak/>
             <w:t>Averaging to smooth out readout</w:t>
           </w:r>
-          <w:bookmarkEnd w:id="25"/>
+          <w:bookmarkEnd w:id="27"/>
         </w:p>
         <w:p>
           <w:pPr>
@@ -12317,11 +12495,11 @@
               <w:numId w:val="48"/>
             </w:numPr>
           </w:pPr>
-          <w:bookmarkStart w:id="26" w:name="_Toc214022618"/>
+          <w:bookmarkStart w:id="28" w:name="_Toc214022618"/>
           <w:r>
             <w:t>Calibrate Load Cell</w:t>
           </w:r>
-          <w:bookmarkEnd w:id="26"/>
+          <w:bookmarkEnd w:id="28"/>
         </w:p>
         <w:p>
           <w:pPr>
@@ -12615,12 +12793,12 @@
           <w:pPr>
             <w:pStyle w:val="Heading1"/>
           </w:pPr>
-          <w:bookmarkStart w:id="27" w:name="_Toc214022619"/>
+          <w:bookmarkStart w:id="29" w:name="_Toc214022619"/>
           <w:r>
             <w:lastRenderedPageBreak/>
             <w:t>Conclusion</w:t>
           </w:r>
-          <w:bookmarkEnd w:id="27"/>
+          <w:bookmarkEnd w:id="29"/>
         </w:p>
         <w:p>
           <w:r>
@@ -12674,12 +12852,12 @@
           <w:pPr>
             <w:pStyle w:val="Heading1"/>
           </w:pPr>
-          <w:bookmarkStart w:id="28" w:name="_Toc214022620"/>
+          <w:bookmarkStart w:id="30" w:name="_Toc214022620"/>
           <w:r>
             <w:lastRenderedPageBreak/>
             <w:t>Appendix A</w:t>
           </w:r>
-          <w:bookmarkEnd w:id="28"/>
+          <w:bookmarkEnd w:id="30"/>
         </w:p>
         <w:p>
           <w:r>
@@ -16231,6 +16409,95 @@
     </w:lvl>
   </w:abstractNum>
   <w:abstractNum w:abstractNumId="28" w15:restartNumberingAfterBreak="0">
+    <w:nsid w:val="48F76FDC"/>
+    <w:multiLevelType w:val="hybridMultilevel"/>
+    <w:tmpl w:val="12D6F944"/>
+    <w:lvl w:ilvl="0" w:tplc="8CDC5ECA">
+      <w:start w:val="1"/>
+      <w:numFmt w:val="decimal"/>
+      <w:lvlText w:val="%1."/>
+      <w:lvlJc w:val="left"/>
+      <w:pPr>
+        <w:ind w:left="1080" w:hanging="360"/>
+      </w:pPr>
+      <w:rPr>
+        <w:rFonts w:hint="default"/>
+      </w:rPr>
+    </w:lvl>
+    <w:lvl w:ilvl="1" w:tplc="04090019" w:tentative="1">
+      <w:start w:val="1"/>
+      <w:numFmt w:val="lowerLetter"/>
+      <w:lvlText w:val="%2."/>
+      <w:lvlJc w:val="left"/>
+      <w:pPr>
+        <w:ind w:left="1440" w:hanging="360"/>
+      </w:pPr>
+    </w:lvl>
+    <w:lvl w:ilvl="2" w:tplc="0409001B" w:tentative="1">
+      <w:start w:val="1"/>
+      <w:numFmt w:val="lowerRoman"/>
+      <w:lvlText w:val="%3."/>
+      <w:lvlJc w:val="right"/>
+      <w:pPr>
+        <w:ind w:left="2160" w:hanging="180"/>
+      </w:pPr>
+    </w:lvl>
+    <w:lvl w:ilvl="3" w:tplc="0409000F" w:tentative="1">
+      <w:start w:val="1"/>
+      <w:numFmt w:val="decimal"/>
+      <w:lvlText w:val="%4."/>
+      <w:lvlJc w:val="left"/>
+      <w:pPr>
+        <w:ind w:left="2880" w:hanging="360"/>
+      </w:pPr>
+    </w:lvl>
+    <w:lvl w:ilvl="4" w:tplc="04090019" w:tentative="1">
+      <w:start w:val="1"/>
+      <w:numFmt w:val="lowerLetter"/>
+      <w:lvlText w:val="%5."/>
+      <w:lvlJc w:val="left"/>
+      <w:pPr>
+        <w:ind w:left="3600" w:hanging="360"/>
+      </w:pPr>
+    </w:lvl>
+    <w:lvl w:ilvl="5" w:tplc="0409001B" w:tentative="1">
+      <w:start w:val="1"/>
+      <w:numFmt w:val="lowerRoman"/>
+      <w:lvlText w:val="%6."/>
+      <w:lvlJc w:val="right"/>
+      <w:pPr>
+        <w:ind w:left="4320" w:hanging="180"/>
+      </w:pPr>
+    </w:lvl>
+    <w:lvl w:ilvl="6" w:tplc="0409000F" w:tentative="1">
+      <w:start w:val="1"/>
+      <w:numFmt w:val="decimal"/>
+      <w:lvlText w:val="%7."/>
+      <w:lvlJc w:val="left"/>
+      <w:pPr>
+        <w:ind w:left="5040" w:hanging="360"/>
+      </w:pPr>
+    </w:lvl>
+    <w:lvl w:ilvl="7" w:tplc="04090019" w:tentative="1">
+      <w:start w:val="1"/>
+      <w:numFmt w:val="lowerLetter"/>
+      <w:lvlText w:val="%8."/>
+      <w:lvlJc w:val="left"/>
+      <w:pPr>
+        <w:ind w:left="5760" w:hanging="360"/>
+      </w:pPr>
+    </w:lvl>
+    <w:lvl w:ilvl="8" w:tplc="0409001B" w:tentative="1">
+      <w:start w:val="1"/>
+      <w:numFmt w:val="lowerRoman"/>
+      <w:lvlText w:val="%9."/>
+      <w:lvlJc w:val="right"/>
+      <w:pPr>
+        <w:ind w:left="6480" w:hanging="180"/>
+      </w:pPr>
+    </w:lvl>
+  </w:abstractNum>
+  <w:abstractNum w:abstractNumId="29" w15:restartNumberingAfterBreak="0">
     <w:nsid w:val="4D1C676E"/>
     <w:multiLevelType w:val="multilevel"/>
     <w:tmpl w:val="58C02EFA"/>
@@ -16379,7 +16646,7 @@
       </w:rPr>
     </w:lvl>
   </w:abstractNum>
-  <w:abstractNum w:abstractNumId="29" w15:restartNumberingAfterBreak="0">
+  <w:abstractNum w:abstractNumId="30" w15:restartNumberingAfterBreak="0">
     <w:nsid w:val="4E583DCC"/>
     <w:multiLevelType w:val="hybridMultilevel"/>
     <w:tmpl w:val="14AC65A2"/>
@@ -16492,7 +16759,7 @@
       </w:rPr>
     </w:lvl>
   </w:abstractNum>
-  <w:abstractNum w:abstractNumId="30" w15:restartNumberingAfterBreak="0">
+  <w:abstractNum w:abstractNumId="31" w15:restartNumberingAfterBreak="0">
     <w:nsid w:val="527F24CD"/>
     <w:multiLevelType w:val="hybridMultilevel"/>
     <w:tmpl w:val="ECA04872"/>
@@ -16605,7 +16872,7 @@
       </w:rPr>
     </w:lvl>
   </w:abstractNum>
-  <w:abstractNum w:abstractNumId="31" w15:restartNumberingAfterBreak="0">
+  <w:abstractNum w:abstractNumId="32" w15:restartNumberingAfterBreak="0">
     <w:nsid w:val="53BC1AF9"/>
     <w:multiLevelType w:val="multilevel"/>
     <w:tmpl w:val="E6389194"/>
@@ -16754,7 +17021,7 @@
       </w:rPr>
     </w:lvl>
   </w:abstractNum>
-  <w:abstractNum w:abstractNumId="32" w15:restartNumberingAfterBreak="0">
+  <w:abstractNum w:abstractNumId="33" w15:restartNumberingAfterBreak="0">
     <w:nsid w:val="5522482A"/>
     <w:multiLevelType w:val="hybridMultilevel"/>
     <w:tmpl w:val="218A1A56"/>
@@ -16843,7 +17110,7 @@
       </w:pPr>
     </w:lvl>
   </w:abstractNum>
-  <w:abstractNum w:abstractNumId="33" w15:restartNumberingAfterBreak="0">
+  <w:abstractNum w:abstractNumId="34" w15:restartNumberingAfterBreak="0">
     <w:nsid w:val="55BE11CF"/>
     <w:multiLevelType w:val="hybridMultilevel"/>
     <w:tmpl w:val="7C86B456"/>
@@ -16932,7 +17199,7 @@
       </w:pPr>
     </w:lvl>
   </w:abstractNum>
-  <w:abstractNum w:abstractNumId="34" w15:restartNumberingAfterBreak="0">
+  <w:abstractNum w:abstractNumId="35" w15:restartNumberingAfterBreak="0">
     <w:nsid w:val="57047F3A"/>
     <w:multiLevelType w:val="multilevel"/>
     <w:tmpl w:val="420AF378"/>
@@ -17081,7 +17348,7 @@
       </w:rPr>
     </w:lvl>
   </w:abstractNum>
-  <w:abstractNum w:abstractNumId="35" w15:restartNumberingAfterBreak="0">
+  <w:abstractNum w:abstractNumId="36" w15:restartNumberingAfterBreak="0">
     <w:nsid w:val="57B86803"/>
     <w:multiLevelType w:val="hybridMultilevel"/>
     <w:tmpl w:val="1F4E75E4"/>
@@ -17194,7 +17461,7 @@
       </w:rPr>
     </w:lvl>
   </w:abstractNum>
-  <w:abstractNum w:abstractNumId="36" w15:restartNumberingAfterBreak="0">
+  <w:abstractNum w:abstractNumId="37" w15:restartNumberingAfterBreak="0">
     <w:nsid w:val="594C7069"/>
     <w:multiLevelType w:val="hybridMultilevel"/>
     <w:tmpl w:val="526A44B2"/>
@@ -17283,7 +17550,7 @@
       </w:pPr>
     </w:lvl>
   </w:abstractNum>
-  <w:abstractNum w:abstractNumId="37" w15:restartNumberingAfterBreak="0">
+  <w:abstractNum w:abstractNumId="38" w15:restartNumberingAfterBreak="0">
     <w:nsid w:val="5D793A72"/>
     <w:multiLevelType w:val="hybridMultilevel"/>
     <w:tmpl w:val="BD86634A"/>
@@ -17396,7 +17663,7 @@
       </w:rPr>
     </w:lvl>
   </w:abstractNum>
-  <w:abstractNum w:abstractNumId="38" w15:restartNumberingAfterBreak="0">
+  <w:abstractNum w:abstractNumId="39" w15:restartNumberingAfterBreak="0">
     <w:nsid w:val="5EFB106B"/>
     <w:multiLevelType w:val="multilevel"/>
     <w:tmpl w:val="2C448FD2"/>
@@ -17545,7 +17812,7 @@
       </w:rPr>
     </w:lvl>
   </w:abstractNum>
-  <w:abstractNum w:abstractNumId="39" w15:restartNumberingAfterBreak="0">
+  <w:abstractNum w:abstractNumId="40" w15:restartNumberingAfterBreak="0">
     <w:nsid w:val="610A1165"/>
     <w:multiLevelType w:val="multilevel"/>
     <w:tmpl w:val="E88AB892"/>
@@ -17694,7 +17961,7 @@
       </w:rPr>
     </w:lvl>
   </w:abstractNum>
-  <w:abstractNum w:abstractNumId="40" w15:restartNumberingAfterBreak="0">
+  <w:abstractNum w:abstractNumId="41" w15:restartNumberingAfterBreak="0">
     <w:nsid w:val="62E82EAE"/>
     <w:multiLevelType w:val="multilevel"/>
     <w:tmpl w:val="161A45A0"/>
@@ -17843,7 +18110,7 @@
       </w:rPr>
     </w:lvl>
   </w:abstractNum>
-  <w:abstractNum w:abstractNumId="41" w15:restartNumberingAfterBreak="0">
+  <w:abstractNum w:abstractNumId="42" w15:restartNumberingAfterBreak="0">
     <w:nsid w:val="64D1037B"/>
     <w:multiLevelType w:val="hybridMultilevel"/>
     <w:tmpl w:val="ABBE0DA8"/>
@@ -17932,7 +18199,7 @@
       </w:pPr>
     </w:lvl>
   </w:abstractNum>
-  <w:abstractNum w:abstractNumId="42" w15:restartNumberingAfterBreak="0">
+  <w:abstractNum w:abstractNumId="43" w15:restartNumberingAfterBreak="0">
     <w:nsid w:val="6FEF60AD"/>
     <w:multiLevelType w:val="hybridMultilevel"/>
     <w:tmpl w:val="1498902E"/>
@@ -18045,7 +18312,7 @@
       </w:rPr>
     </w:lvl>
   </w:abstractNum>
-  <w:abstractNum w:abstractNumId="43" w15:restartNumberingAfterBreak="0">
+  <w:abstractNum w:abstractNumId="44" w15:restartNumberingAfterBreak="0">
     <w:nsid w:val="785B12B7"/>
     <w:multiLevelType w:val="multilevel"/>
     <w:tmpl w:val="576EA2CE"/>
@@ -18194,7 +18461,7 @@
       </w:rPr>
     </w:lvl>
   </w:abstractNum>
-  <w:abstractNum w:abstractNumId="44" w15:restartNumberingAfterBreak="0">
+  <w:abstractNum w:abstractNumId="45" w15:restartNumberingAfterBreak="0">
     <w:nsid w:val="788F66B2"/>
     <w:multiLevelType w:val="multilevel"/>
     <w:tmpl w:val="2B30426E"/>
@@ -18343,7 +18610,7 @@
       </w:rPr>
     </w:lvl>
   </w:abstractNum>
-  <w:abstractNum w:abstractNumId="45" w15:restartNumberingAfterBreak="0">
+  <w:abstractNum w:abstractNumId="46" w15:restartNumberingAfterBreak="0">
     <w:nsid w:val="79503305"/>
     <w:multiLevelType w:val="hybridMultilevel"/>
     <w:tmpl w:val="38022FCC"/>
@@ -18432,7 +18699,7 @@
       </w:pPr>
     </w:lvl>
   </w:abstractNum>
-  <w:abstractNum w:abstractNumId="46" w15:restartNumberingAfterBreak="0">
+  <w:abstractNum w:abstractNumId="47" w15:restartNumberingAfterBreak="0">
     <w:nsid w:val="7CBC7914"/>
     <w:multiLevelType w:val="multilevel"/>
     <w:tmpl w:val="9EF6E9AE"/>
@@ -18581,7 +18848,7 @@
       </w:rPr>
     </w:lvl>
   </w:abstractNum>
-  <w:abstractNum w:abstractNumId="47" w15:restartNumberingAfterBreak="0">
+  <w:abstractNum w:abstractNumId="48" w15:restartNumberingAfterBreak="0">
     <w:nsid w:val="7EE61DB6"/>
     <w:multiLevelType w:val="multilevel"/>
     <w:tmpl w:val="0076F170"/>
@@ -18731,19 +18998,19 @@
     </w:lvl>
   </w:abstractNum>
   <w:num w:numId="1" w16cid:durableId="1067730585">
-    <w:abstractNumId w:val="46"/>
+    <w:abstractNumId w:val="47"/>
   </w:num>
   <w:num w:numId="2" w16cid:durableId="1740248370">
     <w:abstractNumId w:val="8"/>
   </w:num>
   <w:num w:numId="3" w16cid:durableId="983319096">
-    <w:abstractNumId w:val="28"/>
+    <w:abstractNumId w:val="29"/>
   </w:num>
   <w:num w:numId="4" w16cid:durableId="1806462735">
     <w:abstractNumId w:val="14"/>
   </w:num>
   <w:num w:numId="5" w16cid:durableId="539635609">
-    <w:abstractNumId w:val="31"/>
+    <w:abstractNumId w:val="32"/>
   </w:num>
   <w:num w:numId="6" w16cid:durableId="1633051228">
     <w:abstractNumId w:val="26"/>
@@ -18764,16 +19031,16 @@
     <w:abstractNumId w:val="21"/>
   </w:num>
   <w:num w:numId="12" w16cid:durableId="1890024572">
-    <w:abstractNumId w:val="38"/>
+    <w:abstractNumId w:val="39"/>
   </w:num>
   <w:num w:numId="13" w16cid:durableId="717514661">
-    <w:abstractNumId w:val="43"/>
+    <w:abstractNumId w:val="44"/>
   </w:num>
   <w:num w:numId="14" w16cid:durableId="254822693">
-    <w:abstractNumId w:val="47"/>
+    <w:abstractNumId w:val="48"/>
   </w:num>
   <w:num w:numId="15" w16cid:durableId="55860551">
-    <w:abstractNumId w:val="34"/>
+    <w:abstractNumId w:val="35"/>
   </w:num>
   <w:num w:numId="16" w16cid:durableId="1601522169">
     <w:abstractNumId w:val="17"/>
@@ -18782,13 +19049,13 @@
     <w:abstractNumId w:val="11"/>
   </w:num>
   <w:num w:numId="18" w16cid:durableId="423839141">
-    <w:abstractNumId w:val="39"/>
+    <w:abstractNumId w:val="40"/>
   </w:num>
   <w:num w:numId="19" w16cid:durableId="1857689066">
     <w:abstractNumId w:val="7"/>
   </w:num>
   <w:num w:numId="20" w16cid:durableId="385564587">
-    <w:abstractNumId w:val="41"/>
+    <w:abstractNumId w:val="42"/>
   </w:num>
   <w:num w:numId="21" w16cid:durableId="1330405750">
     <w:abstractNumId w:val="3"/>
@@ -18800,7 +19067,7 @@
     <w:abstractNumId w:val="4"/>
   </w:num>
   <w:num w:numId="24" w16cid:durableId="1159007404">
-    <w:abstractNumId w:val="29"/>
+    <w:abstractNumId w:val="30"/>
   </w:num>
   <w:num w:numId="25" w16cid:durableId="1470589159">
     <w:abstractNumId w:val="9"/>
@@ -18812,37 +19079,37 @@
     <w:abstractNumId w:val="1"/>
   </w:num>
   <w:num w:numId="28" w16cid:durableId="1343699856">
-    <w:abstractNumId w:val="40"/>
+    <w:abstractNumId w:val="41"/>
   </w:num>
   <w:num w:numId="29" w16cid:durableId="650672376">
-    <w:abstractNumId w:val="45"/>
+    <w:abstractNumId w:val="46"/>
   </w:num>
   <w:num w:numId="30" w16cid:durableId="54862772">
-    <w:abstractNumId w:val="35"/>
+    <w:abstractNumId w:val="36"/>
   </w:num>
   <w:num w:numId="31" w16cid:durableId="1495758766">
     <w:abstractNumId w:val="16"/>
   </w:num>
   <w:num w:numId="32" w16cid:durableId="2017609640">
-    <w:abstractNumId w:val="33"/>
+    <w:abstractNumId w:val="34"/>
   </w:num>
   <w:num w:numId="33" w16cid:durableId="1162699399">
-    <w:abstractNumId w:val="36"/>
+    <w:abstractNumId w:val="37"/>
   </w:num>
   <w:num w:numId="34" w16cid:durableId="474952736">
     <w:abstractNumId w:val="20"/>
   </w:num>
   <w:num w:numId="35" w16cid:durableId="233009582">
-    <w:abstractNumId w:val="42"/>
+    <w:abstractNumId w:val="43"/>
   </w:num>
   <w:num w:numId="36" w16cid:durableId="408968299">
     <w:abstractNumId w:val="27"/>
   </w:num>
   <w:num w:numId="37" w16cid:durableId="919874267">
-    <w:abstractNumId w:val="37"/>
+    <w:abstractNumId w:val="38"/>
   </w:num>
   <w:num w:numId="38" w16cid:durableId="270212584">
-    <w:abstractNumId w:val="32"/>
+    <w:abstractNumId w:val="33"/>
   </w:num>
   <w:num w:numId="39" w16cid:durableId="994143294">
     <w:abstractNumId w:val="10"/>
@@ -18851,10 +19118,10 @@
     <w:abstractNumId w:val="2"/>
   </w:num>
   <w:num w:numId="41" w16cid:durableId="1967270484">
-    <w:abstractNumId w:val="44"/>
+    <w:abstractNumId w:val="45"/>
   </w:num>
   <w:num w:numId="42" w16cid:durableId="1773821613">
-    <w:abstractNumId w:val="30"/>
+    <w:abstractNumId w:val="31"/>
   </w:num>
   <w:num w:numId="43" w16cid:durableId="282882202">
     <w:abstractNumId w:val="19"/>
@@ -18873,6 +19140,9 @@
   </w:num>
   <w:num w:numId="48" w16cid:durableId="829099657">
     <w:abstractNumId w:val="13"/>
+  </w:num>
+  <w:num w:numId="49" w16cid:durableId="17508352">
+    <w:abstractNumId w:val="28"/>
   </w:num>
 </w:numbering>
 </file>

</xml_diff>